<commit_message>
Chroma implementation for RAG pipeline
</commit_message>
<xml_diff>
--- a/proprietary_documents/Trace Matrix v8.docx
+++ b/proprietary_documents/Trace Matrix v8.docx
@@ -2,11 +2,6 @@
 <file path=word/document.xml><?xml version="1.0" encoding="utf-8"?>
 <w:document xmlns:wpc="http://schemas.microsoft.com/office/word/2010/wordprocessingCanvas" xmlns:cx="http://schemas.microsoft.com/office/drawing/2014/chartex" xmlns:cx1="http://schemas.microsoft.com/office/drawing/2015/9/8/chartex" xmlns:cx2="http://schemas.microsoft.com/office/drawing/2015/10/21/chartex" xmlns:cx3="http://schemas.microsoft.com/office/drawing/2016/5/9/chartex" xmlns:cx4="http://schemas.microsoft.com/office/drawing/2016/5/10/chartex" xmlns:cx5="http://schemas.microsoft.com/office/drawing/2016/5/11/chartex" xmlns:cx6="http://schemas.microsoft.com/office/drawing/2016/5/12/chartex" xmlns:cx7="http://schemas.microsoft.com/office/drawing/2016/5/13/chartex" xmlns:cx8="http://schemas.microsoft.com/office/drawing/2016/5/14/chartex" xmlns:mc="http://schemas.openxmlformats.org/markup-compatibility/2006" xmlns:aink="http://schemas.microsoft.com/office/drawing/2016/ink" xmlns:am3d="http://schemas.microsoft.com/office/drawing/2017/model3d" xmlns:o="urn:schemas-microsoft-com:office:office" xmlns:oel="http://schemas.microsoft.com/office/2019/extlst" xmlns:r="http://schemas.openxmlformats.org/officeDocument/2006/relationships" xmlns:m="http://schemas.openxmlformats.org/officeDocument/2006/math" xmlns:v="urn:schemas-microsoft-com:vml" xmlns:wp14="http://schemas.microsoft.com/office/word/2010/wordprocessingDrawing" xmlns:wp="http://schemas.openxmlformats.org/drawingml/2006/wordprocessingDrawing" xmlns:w10="urn:schemas-microsoft-com:office:word" xmlns:w="http://schemas.openxmlformats.org/wordprocessingml/2006/main" xmlns:w14="http://schemas.microsoft.com/office/word/2010/wordml" xmlns:w15="http://schemas.microsoft.com/office/word/2012/wordml" xmlns:w16cex="http://schemas.microsoft.com/office/word/2018/wordml/cex" xmlns:w16cid="http://schemas.microsoft.com/office/word/2016/wordml/cid" xmlns:w16="http://schemas.microsoft.com/office/word/2018/wordml" xmlns:w16du="http://schemas.microsoft.com/office/word/2023/wordml/word16du" xmlns:w16sdtdh="http://schemas.microsoft.com/office/word/2020/wordml/sdtdatahash" xmlns:w16sdtfl="http://schemas.microsoft.com/office/word/2024/wordml/sdtformatlock" xmlns:w16se="http://schemas.microsoft.com/office/word/2015/wordml/symex" xmlns:wpg="http://schemas.microsoft.com/office/word/2010/wordprocessingGroup" xmlns:wpi="http://schemas.microsoft.com/office/word/2010/wordprocessingInk" xmlns:wne="http://schemas.microsoft.com/office/word/2006/wordml" xmlns:wps="http://schemas.microsoft.com/office/word/2010/wordprocessingShape" mc:Ignorable="w14 w15 w16se w16cid w16 w16cex w16sdtdh w16sdtfl w16du wp14">
   <w:body>
-    <w:p>
-      <w:r>
-        <w:t>Start of general requirements:</w:t>
-      </w:r>
-    </w:p>
     <w:p/>
     <w:p>
       <w:r>
@@ -195,12 +190,12 @@
     </w:p>
     <w:p>
       <w:r>
+        <w:t>FR 6.2.4</w:t>
+      </w:r>
+    </w:p>
+    <w:p>
+      <w:r>
         <w:lastRenderedPageBreak/>
-        <w:t>FR 6.2.4</w:t>
-      </w:r>
-    </w:p>
-    <w:p>
-      <w:r>
         <w:t>Individual system users will be able to customize their home page with relevant inbox and key performance indicators (KPI) information.</w:t>
       </w:r>
     </w:p>
@@ -346,12 +341,12 @@
     </w:p>
     <w:p>
       <w:r>
+        <w:t>BR 1.6</w:t>
+      </w:r>
+    </w:p>
+    <w:p>
+      <w:r>
         <w:lastRenderedPageBreak/>
-        <w:t>BR 1.6</w:t>
-      </w:r>
-    </w:p>
-    <w:p>
-      <w:r>
         <w:t>Users shall be able to define and save viewing properties (Dataspy).</w:t>
       </w:r>
     </w:p>
@@ -522,12 +517,12 @@
     </w:p>
     <w:p>
       <w:r>
+        <w:t>The system shall have the ability to differentiate between Equipment classifications</w:t>
+      </w:r>
+    </w:p>
+    <w:p>
+      <w:r>
         <w:lastRenderedPageBreak/>
-        <w:t>The system shall have the ability to differentiate between Equipment classifications</w:t>
-      </w:r>
-    </w:p>
-    <w:p>
-      <w:r>
         <w:t>FR 6.3.8</w:t>
       </w:r>
     </w:p>
@@ -678,12 +673,12 @@
     </w:p>
     <w:p>
       <w:r>
+        <w:t>BR 3.9</w:t>
+      </w:r>
+    </w:p>
+    <w:p>
+      <w:r>
         <w:lastRenderedPageBreak/>
-        <w:t>BR 3.9</w:t>
-      </w:r>
-    </w:p>
-    <w:p>
-      <w:r>
         <w:t>The user shall be able to associate a job plan (task instruction) with each PM record.</w:t>
       </w:r>
     </w:p>
@@ -810,6 +805,11 @@
     <w:p>
       <w:r>
         <w:t>FR 6.4.12</w:t>
+      </w:r>
+    </w:p>
+    <w:p>
+      <w:r>
+        <w:t>The system will be able to store work order numbers</w:t>
       </w:r>
     </w:p>
     <w:p>
@@ -4721,19 +4721,6 @@
           <w:lang w:val="en-US"/>
         </w:rPr>
       </w:pPr>
-      <w:r>
-        <w:rPr>
-          <w:lang w:val="en-US"/>
-        </w:rPr>
-        <w:t>Start of requirements regarding reports/reporting:</w:t>
-      </w:r>
-    </w:p>
-    <w:p>
-      <w:pPr>
-        <w:rPr>
-          <w:lang w:val="en-US"/>
-        </w:rPr>
-      </w:pPr>
     </w:p>
     <w:p>
       <w:pPr>
@@ -4784,20 +4771,20 @@
         <w:rPr>
           <w:lang w:val="en-US"/>
         </w:rPr>
+        <w:t>CMMS built-in Cognos reporting functionality will be used for reporting.</w:t>
+      </w:r>
+    </w:p>
+    <w:p>
+      <w:pPr>
+        <w:rPr>
+          <w:lang w:val="en-US"/>
+        </w:rPr>
+      </w:pPr>
+      <w:r>
+        <w:rPr>
+          <w:lang w:val="en-US"/>
+        </w:rPr>
         <w:lastRenderedPageBreak/>
-        <w:t>CMMS built-in Cognos reporting functionality will be used for reporting.</w:t>
-      </w:r>
-    </w:p>
-    <w:p>
-      <w:pPr>
-        <w:rPr>
-          <w:lang w:val="en-US"/>
-        </w:rPr>
-      </w:pPr>
-      <w:r>
-        <w:rPr>
-          <w:lang w:val="en-US"/>
-        </w:rPr>
         <w:t>BR 7.5</w:t>
       </w:r>
     </w:p>
@@ -5452,39 +5439,6 @@
           <w:lang w:val="en-US"/>
         </w:rPr>
       </w:pPr>
-      <w:r>
-        <w:rPr>
-          <w:lang w:val="en-US"/>
-        </w:rPr>
-        <w:t>End of reporting requirements.</w:t>
-      </w:r>
-    </w:p>
-    <w:p>
-      <w:pPr>
-        <w:rPr>
-          <w:lang w:val="en-US"/>
-        </w:rPr>
-      </w:pPr>
-    </w:p>
-    <w:p>
-      <w:pPr>
-        <w:rPr>
-          <w:lang w:val="en-US"/>
-        </w:rPr>
-      </w:pPr>
-      <w:r>
-        <w:rPr>
-          <w:lang w:val="en-US"/>
-        </w:rPr>
-        <w:t>Start of Regulatory requirements:</w:t>
-      </w:r>
-    </w:p>
-    <w:p>
-      <w:pPr>
-        <w:rPr>
-          <w:lang w:val="en-US"/>
-        </w:rPr>
-      </w:pPr>
     </w:p>
     <w:p>
       <w:r>
@@ -5551,31 +5505,25 @@
         <w:rPr>
           <w:lang w:val="en-US"/>
         </w:rPr>
-        <w:t xml:space="preserve"> outlines a </w:t>
-      </w:r>
-      <w:r>
-        <w:rPr>
-          <w:lang w:val="en-US"/>
-        </w:rPr>
+        <w:t xml:space="preserve"> outlines a methodology to protect and retain system data and ensure accurate retrieval of data throughout the retention period.</w:t>
+      </w:r>
+    </w:p>
+    <w:p>
+      <w:pPr>
+        <w:rPr>
+          <w:lang w:val="en-US"/>
+        </w:rPr>
+      </w:pPr>
+      <w:r>
+        <w:rPr>
+          <w:lang w:val="en-US"/>
+        </w:rPr>
+        <w:t>UR-REG-02</w:t>
+      </w:r>
+    </w:p>
+    <w:p>
+      <w:r>
         <w:lastRenderedPageBreak/>
-        <w:t>methodology to protect and retain system data and ensure accurate retrieval of data throughout the retention period.</w:t>
-      </w:r>
-    </w:p>
-    <w:p>
-      <w:pPr>
-        <w:rPr>
-          <w:lang w:val="en-US"/>
-        </w:rPr>
-      </w:pPr>
-      <w:r>
-        <w:rPr>
-          <w:lang w:val="en-US"/>
-        </w:rPr>
-        <w:t>UR-REG-02</w:t>
-      </w:r>
-    </w:p>
-    <w:p>
-      <w:r>
         <w:t>The system must be able to display or print accurate and complete copies of records suitable for inspection. Raw data must permit the full reconstruction of the activities resulting in the generation of the data.  (§11.10b, Annex 11 8.1, MHRA Raw Data section; PDA Data Integrity Code of Conduct 3.3.1.5)</w:t>
       </w:r>
     </w:p>
@@ -5736,17 +5684,17 @@
     </w:p>
     <w:p>
       <w:r>
+        <w:t>Open systems must employ digital signatures and data encryption as necessary in order to maintain data authenticity, integrity, and confidentiality. (§11.30, Annex 11 7.1, 12.1, MHRA Data Section)</w:t>
+      </w:r>
+    </w:p>
+    <w:p>
+      <w:r>
+        <w:t>UR-REG-09</w:t>
+      </w:r>
+    </w:p>
+    <w:p>
+      <w:r>
         <w:lastRenderedPageBreak/>
-        <w:t>Open systems must employ digital signatures and data encryption as necessary in order to maintain data authenticity, integrity, and confidentiality. (§11.30, Annex 11 7.1, 12.1, MHRA Data Section)</w:t>
-      </w:r>
-    </w:p>
-    <w:p>
-      <w:r>
-        <w:t>UR-REG-09</w:t>
-      </w:r>
-    </w:p>
-    <w:p>
-      <w:r>
         <w:t>The system must provide human readable forms of signed electronic records (e.g., computer screen displays, printouts).  These should bear the printed name of the signer, the date and time of the signing, and the meaning of the signature (e.g., review, approval, responsibility, and authorship). (§11.50, Annex 11 14, MHRA Data Integrity)</w:t>
       </w:r>
     </w:p>
@@ -5989,17 +5937,17 @@
         <w:rPr>
           <w:lang w:val="en-US"/>
         </w:rPr>
+        <w:t>UR-REG-13</w:t>
+      </w:r>
+    </w:p>
+    <w:p>
+      <w:r>
+        <w:t>If the system is used for archiving data, the system must lock archived records such that they cannot be altered or deleted without detection and audit trail.  The archive arrangements must be designed to permit recovery and readability of the data and metadata.</w:t>
+      </w:r>
+    </w:p>
+    <w:p>
+      <w:r>
         <w:lastRenderedPageBreak/>
-        <w:t>UR-REG-13</w:t>
-      </w:r>
-    </w:p>
-    <w:p>
-      <w:r>
-        <w:t>If the system is used for archiving data, the system must lock archived records such that they cannot be altered or deleted without detection and audit trail.  The archive arrangements must be designed to permit recovery and readability of the data and metadata.</w:t>
-      </w:r>
-    </w:p>
-    <w:p>
-      <w:r>
         <w:t>UR-REG-14</w:t>
       </w:r>
     </w:p>
@@ -6205,25 +6153,25 @@
     </w:p>
     <w:p>
       <w:r>
+        <w:t>The system must allow electronic signatures to be permanently linked to their respective record and include the time and date that there were applied and demonstrate the means to retain the link between the signature and the record, e.g., in situations when the data in a system is being migrated due to upgrade or retirement. (§11.70, Annex 11 14, MHRA Data section)</w:t>
+      </w:r>
+    </w:p>
+    <w:p>
+      <w:r>
+        <w:t>FS-REG-18</w:t>
+      </w:r>
+    </w:p>
+    <w:p>
+      <w:pPr>
+        <w:rPr>
+          <w:lang w:val="en-US"/>
+        </w:rPr>
+      </w:pPr>
+      <w:r>
+        <w:rPr>
+          <w:lang w:val="en-US"/>
+        </w:rPr>
         <w:lastRenderedPageBreak/>
-        <w:t>The system must allow electronic signatures to be permanently linked to their respective record and include the time and date that there were applied and demonstrate the means to retain the link between the signature and the record, e.g., in situations when the data in a system is being migrated due to upgrade or retirement. (§11.70, Annex 11 14, MHRA Data section)</w:t>
-      </w:r>
-    </w:p>
-    <w:p>
-      <w:r>
-        <w:t>FS-REG-18</w:t>
-      </w:r>
-    </w:p>
-    <w:p>
-      <w:pPr>
-        <w:rPr>
-          <w:lang w:val="en-US"/>
-        </w:rPr>
-      </w:pPr>
-      <w:r>
-        <w:rPr>
-          <w:lang w:val="en-US"/>
-        </w:rPr>
         <w:t>The system shall directly associate all signatures to the electronic record that the signature signs.</w:t>
       </w:r>
     </w:p>
@@ -6398,30 +6346,30 @@
         <w:rPr>
           <w:lang w:val="en-US"/>
         </w:rPr>
+        <w:t>UR-REG-23</w:t>
+      </w:r>
+    </w:p>
+    <w:p>
+      <w:r>
+        <w:t>The system must limit access to authorized individuals by using unique user ID/password login, or equivalent biometric identifier. (§11.10d, 11.200a, 11.300a, Annex 11 12.1, MHRA Computerized System User Access section)</w:t>
+      </w:r>
+    </w:p>
+    <w:p>
+      <w:r>
+        <w:t>FS-REG-23</w:t>
+      </w:r>
+    </w:p>
+    <w:p>
+      <w:pPr>
+        <w:rPr>
+          <w:lang w:val="en-US"/>
+        </w:rPr>
+      </w:pPr>
+      <w:r>
+        <w:rPr>
+          <w:lang w:val="en-US"/>
+        </w:rPr>
         <w:lastRenderedPageBreak/>
-        <w:t>UR-REG-23</w:t>
-      </w:r>
-    </w:p>
-    <w:p>
-      <w:r>
-        <w:t>The system must limit access to authorized individuals by using unique user ID/password login, or equivalent biometric identifier. (§11.10d, 11.200a, 11.300a, Annex 11 12.1, MHRA Computerized System User Access section)</w:t>
-      </w:r>
-    </w:p>
-    <w:p>
-      <w:r>
-        <w:t>FS-REG-23</w:t>
-      </w:r>
-    </w:p>
-    <w:p>
-      <w:pPr>
-        <w:rPr>
-          <w:lang w:val="en-US"/>
-        </w:rPr>
-      </w:pPr>
-      <w:r>
-        <w:rPr>
-          <w:lang w:val="en-US"/>
-        </w:rPr>
         <w:t>System will support restricting access to authorize individuals based on job responsibilities through creation of different AD Groups.</w:t>
       </w:r>
     </w:p>
@@ -6644,25 +6592,25 @@
     </w:p>
     <w:p>
       <w:r>
+        <w:t>The system must have the ability to configure system administrator rights (permitting activities such as data deletion, database amendment or systems configuration changes) to limit functionality.  Administrator rights to not be combined with roles/functionality that can be assigned to individuals with a direct interest in the data (data generation, data review or approval). (MHRA Computerized System User Access section)</w:t>
+      </w:r>
+    </w:p>
+    <w:p>
+      <w:r>
+        <w:t>FS-REG-28</w:t>
+      </w:r>
+    </w:p>
+    <w:p>
+      <w:pPr>
+        <w:rPr>
+          <w:lang w:val="en-US"/>
+        </w:rPr>
+      </w:pPr>
+      <w:r>
+        <w:rPr>
+          <w:lang w:val="en-US"/>
+        </w:rPr>
         <w:lastRenderedPageBreak/>
-        <w:t>The system must have the ability to configure system administrator rights (permitting activities such as data deletion, database amendment or systems configuration changes) to limit functionality.  Administrator rights to not be combined with roles/functionality that can be assigned to individuals with a direct interest in the data (data generation, data review or approval). (MHRA Computerized System User Access section)</w:t>
-      </w:r>
-    </w:p>
-    <w:p>
-      <w:r>
-        <w:t>FS-REG-28</w:t>
-      </w:r>
-    </w:p>
-    <w:p>
-      <w:pPr>
-        <w:rPr>
-          <w:lang w:val="en-US"/>
-        </w:rPr>
-      </w:pPr>
-      <w:r>
-        <w:rPr>
-          <w:lang w:val="en-US"/>
-        </w:rPr>
         <w:t>System administrator (Admin) role will not be assigned to individuals with direct interest in the data.</w:t>
       </w:r>
     </w:p>
@@ -6832,39 +6780,42 @@
         <w:rPr>
           <w:lang w:val="en-US"/>
         </w:rPr>
+        <w:t>System shall be able to incorporate and maintain the audit trail record related to changes and deletions made in the system with changes not obscuring previously recorded information, including changes executed by the system administrator. </w:t>
+      </w:r>
+    </w:p>
+    <w:p>
+      <w:pPr>
+        <w:rPr>
+          <w:lang w:val="en-US"/>
+        </w:rPr>
+      </w:pPr>
+      <w:r>
+        <w:rPr>
+          <w:lang w:val="en-US"/>
+        </w:rPr>
+        <w:t>System must have the electronic proof stating the reason for the deletion and system must be able to print the audit trail document.</w:t>
+      </w:r>
+    </w:p>
+    <w:p>
+      <w:pPr>
+        <w:rPr>
+          <w:lang w:val="en-US"/>
+        </w:rPr>
+      </w:pPr>
+      <w:r>
+        <w:rPr>
+          <w:lang w:val="en-US"/>
+        </w:rPr>
+        <w:t>UR-REG-34</w:t>
+      </w:r>
+    </w:p>
+    <w:p>
+      <w:r>
+        <w:t xml:space="preserve">The system audit trail must provide secure (not editable), date and time-stamped record of the action (obtained from a secure, reliable source, i.e. the server and not the client PC) and the </w:t>
+      </w:r>
+      <w:r>
         <w:lastRenderedPageBreak/>
-        <w:t>System shall be able to incorporate and maintain the audit trail record related to changes and deletions made in the system with changes not obscuring previously recorded information, including changes executed by the system administrator. </w:t>
-      </w:r>
-    </w:p>
-    <w:p>
-      <w:pPr>
-        <w:rPr>
-          <w:lang w:val="en-US"/>
-        </w:rPr>
-      </w:pPr>
-      <w:r>
-        <w:rPr>
-          <w:lang w:val="en-US"/>
-        </w:rPr>
-        <w:t>System must have the electronic proof stating the reason for the deletion and system must be able to print the audit trail document.</w:t>
-      </w:r>
-    </w:p>
-    <w:p>
-      <w:pPr>
-        <w:rPr>
-          <w:lang w:val="en-US"/>
-        </w:rPr>
-      </w:pPr>
-      <w:r>
-        <w:rPr>
-          <w:lang w:val="en-US"/>
-        </w:rPr>
-        <w:t>UR-REG-34</w:t>
-      </w:r>
-    </w:p>
-    <w:p>
-      <w:r>
-        <w:t>The system audit trail must provide secure (not editable), date and time-stamped record of the action (obtained from a secure, reliable source, i.e. the server and not the client PC) and the identity of the operator any time an electronic record is created, modified, or deleted. (§11.10e, Annex 11 8.2, 9, 12.4, MHRA Audit Trail section; PDA Data Integrity Code of Conduct 3.3.1.3)</w:t>
+        <w:t>identity of the operator any time an electronic record is created, modified, or deleted. (§11.10e, Annex 11 8.2, 9, 12.4, MHRA Audit Trail section; PDA Data Integrity Code of Conduct 3.3.1.3)</w:t>
       </w:r>
     </w:p>
     <w:p>

</xml_diff>